<commit_message>
Dokumentáció javítása 2.0 +trello kép +pdf
</commit_message>
<xml_diff>
--- a/Doc/G&B_webaruhaz.docx
+++ b/Doc/G&B_webaruhaz.docx
@@ -3529,7 +3529,31 @@
           <w:sz w:val="24"/>
           <w:szCs w:val="24"/>
         </w:rPr>
-        <w:t xml:space="preserve"> A projekt során a megbeszélésekre, Discord-ot használtunk, tárolásra és verziókezelésre GitHub-ot</w:t>
+        <w:t xml:space="preserve"> A projekt során a megbeszélésekre, Discord-ot, tárolásra és verziókezelésre GitHub-ot</w:t>
+      </w:r>
+      <w:r>
+        <w:rPr>
+          <w:rFonts w:ascii="Times New Roman" w:hAnsi="Times New Roman"/>
+          <w:sz w:val="24"/>
+          <w:szCs w:val="24"/>
+        </w:rPr>
+        <w:t>, a feladatok számotartására pedig Trello-t</w:t>
+      </w:r>
+      <w:r>
+        <w:rPr>
+          <w:rFonts w:ascii="Times New Roman" w:hAnsi="Times New Roman"/>
+          <w:sz w:val="24"/>
+          <w:szCs w:val="24"/>
+        </w:rPr>
+        <w:t xml:space="preserve"> </w:t>
+      </w:r>
+      <w:r>
+        <w:rPr>
+          <w:rFonts w:ascii="Times New Roman" w:hAnsi="Times New Roman"/>
+          <w:sz w:val="24"/>
+          <w:szCs w:val="24"/>
+        </w:rPr>
+        <w:t>használtunk</w:t>
       </w:r>
       <w:r>
         <w:rPr>

</xml_diff>